<commit_message>
rename: columns to rows
</commit_message>
<xml_diff>
--- a/examples/table/table_template_example.docx
+++ b/examples/table/table_template_example.docx
@@ -83,7 +83,7 @@
           </w:tcPr>
           <w:p>
             <w:pPr>
-              <w:pStyle w:val="Contenudetableau"/>
+              <w:pStyle w:val="Contenudetableauuser"/>
               <w:jc w:val="center"/>
               <w:rPr/>
             </w:pPr>
@@ -422,7 +422,7 @@
                 <w:szCs w:val="22"/>
                 <w:lang w:val="en-GB" w:eastAsia="en-US" w:bidi="ar-SA"/>
               </w:rPr>
-              <w:t xml:space="preserve">FOR </w:t>
+              <w:t>FOR movie IN table_with_object.</w:t>
             </w:r>
             <w:r>
               <w:rPr>
@@ -434,7 +434,7 @@
                 <w:szCs w:val="22"/>
                 <w:lang w:val="en-GB" w:eastAsia="en-US" w:bidi="ar-SA"/>
               </w:rPr>
-              <w:t>movie</w:t>
+              <w:t>rows</w:t>
             </w:r>
             <w:r>
               <w:rPr>
@@ -446,7 +446,7 @@
                 <w:szCs w:val="22"/>
                 <w:lang w:val="en-GB" w:eastAsia="en-US" w:bidi="ar-SA"/>
               </w:rPr>
-              <w:t xml:space="preserve"> IN table_with_object.columns}</w:t>
+              <w:t>}</w:t>
             </w:r>
           </w:p>
         </w:tc>
@@ -522,55 +522,7 @@
                 <w:szCs w:val="22"/>
                 <w:lang w:val="en-GB" w:eastAsia="en-US" w:bidi="ar-SA"/>
               </w:rPr>
-              <w:t>= $</w:t>
-            </w:r>
-            <w:r>
-              <w:rPr>
-                <w:rFonts w:eastAsia="" w:cs="" w:ascii="Cambria" w:hAnsi="Cambria"/>
-                <w:i/>
-                <w:iCs/>
-                <w:kern w:val="0"/>
-                <w:sz w:val="22"/>
-                <w:szCs w:val="22"/>
-                <w:lang w:val="en-GB" w:eastAsia="en-US" w:bidi="ar-SA"/>
-              </w:rPr>
-              <w:t>movie</w:t>
-            </w:r>
-            <w:r>
-              <w:rPr>
-                <w:rFonts w:eastAsia="" w:cs="" w:ascii="Cambria" w:hAnsi="Cambria"/>
-                <w:i/>
-                <w:iCs/>
-                <w:kern w:val="0"/>
-                <w:sz w:val="22"/>
-                <w:szCs w:val="22"/>
-                <w:lang w:val="en-GB" w:eastAsia="en-US" w:bidi="ar-SA"/>
-              </w:rPr>
-              <w:t>.fields.</w:t>
-            </w:r>
-            <w:r>
-              <w:rPr>
-                <w:rFonts w:eastAsia="" w:cs="" w:ascii="Cambria" w:hAnsi="Cambria"/>
-                <w:i/>
-                <w:iCs/>
-                <w:kern w:val="0"/>
-                <w:sz w:val="22"/>
-                <w:szCs w:val="22"/>
-                <w:lang w:val="en-GB" w:eastAsia="en-US" w:bidi="ar-SA"/>
-              </w:rPr>
-              <w:t>title</w:t>
-            </w:r>
-            <w:r>
-              <w:rPr>
-                <w:rFonts w:eastAsia="" w:cs="" w:ascii="Cambria" w:hAnsi="Cambria"/>
-                <w:i/>
-                <w:iCs/>
-                <w:kern w:val="0"/>
-                <w:sz w:val="22"/>
-                <w:szCs w:val="22"/>
-                <w:lang w:val="en-GB" w:eastAsia="en-US" w:bidi="ar-SA"/>
-              </w:rPr>
-              <w:t>}</w:t>
+              <w:t>= $movie.fields.title}</w:t>
             </w:r>
           </w:p>
         </w:tc>
@@ -610,55 +562,7 @@
                 <w:szCs w:val="22"/>
                 <w:lang w:val="en-GB" w:eastAsia="en-US" w:bidi="ar-SA"/>
               </w:rPr>
-              <w:t>= $</w:t>
-            </w:r>
-            <w:r>
-              <w:rPr>
-                <w:rFonts w:eastAsia="" w:cs="" w:ascii="Cambria" w:hAnsi="Cambria"/>
-                <w:i/>
-                <w:iCs/>
-                <w:kern w:val="0"/>
-                <w:sz w:val="22"/>
-                <w:szCs w:val="22"/>
-                <w:lang w:val="en-GB" w:eastAsia="en-US" w:bidi="ar-SA"/>
-              </w:rPr>
-              <w:t>movie</w:t>
-            </w:r>
-            <w:r>
-              <w:rPr>
-                <w:rFonts w:eastAsia="" w:cs="" w:ascii="Cambria" w:hAnsi="Cambria"/>
-                <w:i/>
-                <w:iCs/>
-                <w:kern w:val="0"/>
-                <w:sz w:val="22"/>
-                <w:szCs w:val="22"/>
-                <w:lang w:val="en-GB" w:eastAsia="en-US" w:bidi="ar-SA"/>
-              </w:rPr>
-              <w:t>.fields.</w:t>
-            </w:r>
-            <w:r>
-              <w:rPr>
-                <w:rFonts w:eastAsia="" w:cs="" w:ascii="Cambria" w:hAnsi="Cambria"/>
-                <w:i/>
-                <w:iCs/>
-                <w:kern w:val="0"/>
-                <w:sz w:val="22"/>
-                <w:szCs w:val="22"/>
-                <w:lang w:val="en-GB" w:eastAsia="en-US" w:bidi="ar-SA"/>
-              </w:rPr>
-              <w:t>synopsis</w:t>
-            </w:r>
-            <w:r>
-              <w:rPr>
-                <w:rFonts w:eastAsia="" w:cs="" w:ascii="Cambria" w:hAnsi="Cambria"/>
-                <w:i/>
-                <w:iCs/>
-                <w:kern w:val="0"/>
-                <w:sz w:val="22"/>
-                <w:szCs w:val="22"/>
-                <w:lang w:val="en-GB" w:eastAsia="en-US" w:bidi="ar-SA"/>
-              </w:rPr>
-              <w:t>}</w:t>
+              <w:t>= $movie.fields.synopsis}</w:t>
             </w:r>
           </w:p>
         </w:tc>
@@ -704,31 +608,7 @@
                 <w:szCs w:val="22"/>
                 <w:lang w:val="en-GB" w:eastAsia="en-US" w:bidi="ar-SA"/>
               </w:rPr>
-              <w:t xml:space="preserve">END-FOR </w:t>
-            </w:r>
-            <w:r>
-              <w:rPr>
-                <w:rFonts w:eastAsia="" w:cs="" w:ascii="Cambria" w:hAnsi="Cambria"/>
-                <w:i/>
-                <w:iCs/>
-                <w:kern w:val="0"/>
-                <w:sz w:val="22"/>
-                <w:szCs w:val="22"/>
-                <w:lang w:val="en-GB" w:eastAsia="en-US" w:bidi="ar-SA"/>
-              </w:rPr>
-              <w:t>movie</w:t>
-            </w:r>
-            <w:r>
-              <w:rPr>
-                <w:rFonts w:eastAsia="" w:cs="" w:ascii="Cambria" w:hAnsi="Cambria"/>
-                <w:i/>
-                <w:iCs/>
-                <w:kern w:val="0"/>
-                <w:sz w:val="22"/>
-                <w:szCs w:val="22"/>
-                <w:lang w:val="en-GB" w:eastAsia="en-US" w:bidi="ar-SA"/>
-              </w:rPr>
-              <w:t>}</w:t>
+              <w:t>END-FOR movie}</w:t>
             </w:r>
           </w:p>
         </w:tc>
@@ -770,7 +650,7 @@
       <w:pPr>
         <w:pStyle w:val="Normal"/>
         <w:rPr>
-          <w:rStyle w:val="Textesourceuser"/>
+          <w:rStyle w:val="Textesource"/>
           <w:rFonts w:ascii="Fira Mono;Andale Mono;Consolas;monospace" w:hAnsi="Fira Mono;Andale Mono;Consolas;monospace"/>
           <w:b w:val="false"/>
           <w:i w:val="false"/>
@@ -797,13 +677,13 @@
     </w:p>
     <w:p>
       <w:pPr>
-        <w:pStyle w:val="Texteprformatuser"/>
+        <w:pStyle w:val="Texteprformat"/>
         <w:bidi w:val="0"/>
         <w:spacing w:before="480" w:after="0"/>
         <w:ind w:hanging="0" w:start="0"/>
         <w:jc w:val="start"/>
         <w:rPr>
-          <w:rStyle w:val="Textesourceuser"/>
+          <w:rStyle w:val="Textesource"/>
           <w:rFonts w:ascii="Fira Mono;Andale Mono;Consolas;monospace" w:hAnsi="Fira Mono;Andale Mono;Consolas;monospace"/>
           <w:b w:val="false"/>
           <w:i w:val="false"/>
@@ -1960,8 +1840,8 @@
       <w:szCs w:val="20"/>
     </w:rPr>
   </w:style>
-  <w:style w:type="character" w:styleId="Textesourceuser">
-    <w:name w:val="Texte source (user)"/>
+  <w:style w:type="character" w:styleId="Textesource">
+    <w:name w:val="Texte source"/>
     <w:qFormat/>
     <w:rPr>
       <w:rFonts w:ascii="Liberation Mono" w:hAnsi="Liberation Mono" w:eastAsia="NSimSun" w:cs="Liberation Mono"/>
@@ -2316,8 +2196,8 @@
       <w:szCs w:val="28"/>
     </w:rPr>
   </w:style>
-  <w:style w:type="paragraph" w:styleId="Texteprformatuser">
-    <w:name w:val="Texte préformaté (user)"/>
+  <w:style w:type="paragraph" w:styleId="Texteprformat">
+    <w:name w:val="Texte préformaté"/>
     <w:basedOn w:val="Normal"/>
     <w:qFormat/>
     <w:pPr>
@@ -2331,7 +2211,7 @@
   </w:style>
   <w:style w:type="paragraph" w:styleId="IndexHeading">
     <w:name w:val="index heading"/>
-    <w:basedOn w:val="Titreuser"/>
+    <w:basedOn w:val="Titre"/>
     <w:pPr>
       <w:suppressLineNumbers/>
       <w:ind w:hanging="0" w:start="0"/>
@@ -2632,8 +2512,8 @@
       <w:lang w:val="en-US" w:eastAsia="en-US" w:bidi="ar-SA"/>
     </w:rPr>
   </w:style>
-  <w:style w:type="paragraph" w:styleId="En-tteetpieddepageuser">
-    <w:name w:val="En-tête et pied de page (user)"/>
+  <w:style w:type="paragraph" w:styleId="En-tteetpieddepage">
+    <w:name w:val="En-tête et pied de page"/>
     <w:basedOn w:val="Normal"/>
     <w:qFormat/>
     <w:pPr>
@@ -2646,8 +2526,8 @@
     </w:pPr>
     <w:rPr/>
   </w:style>
-  <w:style w:type="paragraph" w:styleId="En-tteetpieddepage">
-    <w:name w:val="En-tête et pied de page"/>
+  <w:style w:type="paragraph" w:styleId="En-tteetpieddepageuser">
+    <w:name w:val="En-tête et pied de page (user)"/>
     <w:basedOn w:val="Normal"/>
     <w:qFormat/>
     <w:pPr>
@@ -2686,6 +2566,16 @@
     </w:pPr>
     <w:rPr/>
   </w:style>
+  <w:style w:type="paragraph" w:styleId="Contenudetableau">
+    <w:name w:val="Contenu de tableau"/>
+    <w:basedOn w:val="Normal"/>
+    <w:qFormat/>
+    <w:pPr>
+      <w:widowControl w:val="false"/>
+      <w:suppressLineNumbers/>
+    </w:pPr>
+    <w:rPr/>
+  </w:style>
   <w:style w:type="paragraph" w:styleId="Contenudetableauuser">
     <w:name w:val="Contenu de tableau (user)"/>
     <w:basedOn w:val="Normal"/>
@@ -2696,18 +2586,8 @@
     </w:pPr>
     <w:rPr/>
   </w:style>
-  <w:style w:type="paragraph" w:styleId="Contenudetableau">
-    <w:name w:val="Contenu de tableau"/>
-    <w:basedOn w:val="Normal"/>
-    <w:qFormat/>
-    <w:pPr>
-      <w:widowControl w:val="false"/>
-      <w:suppressLineNumbers/>
-    </w:pPr>
-    <w:rPr/>
-  </w:style>
-  <w:style w:type="numbering" w:styleId="Pasdeliste">
-    <w:name w:val="Pas de liste"/>
+  <w:style w:type="numbering" w:styleId="Pasdelisteuser">
+    <w:name w:val="Pas de liste (user)"/>
     <w:qFormat/>
   </w:style>
 </w:styles>

</xml_diff>